<commit_message>
Added to UML Diagrams
</commit_message>
<xml_diff>
--- a/UML_Class_Diagrams.docx
+++ b/UML_Class_Diagrams.docx
@@ -2,294 +2,14 @@
 <file path=word/document.xml><?xml version="1.0" encoding="utf-8"?>
 <w:document xmlns:wpc="http://schemas.microsoft.com/office/word/2010/wordprocessingCanvas" xmlns:mc="http://schemas.openxmlformats.org/markup-compatibility/2006" xmlns:o="urn:schemas-microsoft-com:office:office" xmlns:r="http://schemas.openxmlformats.org/officeDocument/2006/relationships" xmlns:m="http://schemas.openxmlformats.org/officeDocument/2006/math" xmlns:v="urn:schemas-microsoft-com:vml" xmlns:wp14="http://schemas.microsoft.com/office/word/2010/wordprocessingDrawing" xmlns:wp="http://schemas.openxmlformats.org/drawingml/2006/wordprocessingDrawing" xmlns:w10="urn:schemas-microsoft-com:office:word" xmlns:w="http://schemas.openxmlformats.org/wordprocessingml/2006/main" xmlns:w14="http://schemas.microsoft.com/office/word/2010/wordml" xmlns:w15="http://schemas.microsoft.com/office/word/2012/wordml" xmlns:wpg="http://schemas.microsoft.com/office/word/2010/wordprocessingGroup" xmlns:wpi="http://schemas.microsoft.com/office/word/2010/wordprocessingInk" xmlns:wne="http://schemas.microsoft.com/office/word/2006/wordml" xmlns:wps="http://schemas.microsoft.com/office/word/2010/wordprocessingShape" mc:Ignorable="w14 w15 wp14">
   <w:body>
-    <w:tbl>
-      <w:tblPr>
-        <w:tblStyle w:val="TableGrid"/>
-        <w:tblpPr w:leftFromText="180" w:rightFromText="180" w:vertAnchor="text" w:horzAnchor="margin" w:tblpXSpec="right" w:tblpY="1454"/>
-        <w:tblW w:w="4106" w:type="dxa"/>
-        <w:tblLook w:val="04A0" w:firstRow="1" w:lastRow="0" w:firstColumn="1" w:lastColumn="0" w:noHBand="0" w:noVBand="1"/>
-      </w:tblPr>
-      <w:tblGrid>
-        <w:gridCol w:w="4106"/>
-      </w:tblGrid>
-      <w:tr>
-        <w:trPr>
-          <w:trHeight w:val="170"/>
-        </w:trPr>
-        <w:tc>
-          <w:tcPr>
-            <w:tcW w:w="4106" w:type="dxa"/>
-            <w:shd w:val="clear" w:color="auto" w:fill="D9D9D9" w:themeFill="background1" w:themeFillShade="D9"/>
-            <w:vAlign w:val="center"/>
-          </w:tcPr>
-          <w:p>
-            <w:pPr>
-              <w:jc w:val="center"/>
-              <w:rPr>
-                <w:b/>
-              </w:rPr>
-            </w:pPr>
-            <w:r>
-              <w:rPr>
-                <w:b/>
-              </w:rPr>
-              <w:t>C</w:t>
-            </w:r>
-            <w:r>
-              <w:rPr>
-                <w:b/>
-              </w:rPr>
-              <w:t>om</w:t>
-            </w:r>
-            <w:r>
-              <w:rPr>
-                <w:b/>
-              </w:rPr>
-              <w:t>munications</w:t>
-            </w:r>
-            <w:r>
-              <w:rPr>
-                <w:b/>
-              </w:rPr>
-              <w:t>()</w:t>
-            </w:r>
-            <w:r>
-              <w:rPr>
-                <w:b/>
-              </w:rPr>
-              <w:t xml:space="preserve"> </w:t>
-            </w:r>
-          </w:p>
-        </w:tc>
-      </w:tr>
-      <w:tr>
-        <w:tc>
-          <w:tcPr>
-            <w:tcW w:w="4106" w:type="dxa"/>
-          </w:tcPr>
-          <w:p>
-            <w:proofErr w:type="spellStart"/>
-            <w:r>
-              <w:t>i_CommIn</w:t>
-            </w:r>
-            <w:proofErr w:type="spellEnd"/>
-            <w:r>
-              <w:t>: 16bytes</w:t>
-            </w:r>
-          </w:p>
-          <w:p>
-            <w:pPr>
-              <w:ind w:firstLine="313"/>
-            </w:pPr>
-            <w:proofErr w:type="spellStart"/>
-            <w:r>
-              <w:t>pacingState</w:t>
-            </w:r>
-            <w:proofErr w:type="spellEnd"/>
-            <w:r>
-              <w:t>: u8int_t</w:t>
-            </w:r>
-          </w:p>
-          <w:p>
-            <w:pPr>
-              <w:ind w:firstLine="313"/>
-            </w:pPr>
-            <w:proofErr w:type="spellStart"/>
-            <w:r>
-              <w:t>pac</w:t>
-            </w:r>
-            <w:r>
-              <w:t>ingMode</w:t>
-            </w:r>
-            <w:proofErr w:type="spellEnd"/>
-            <w:r>
-              <w:t>: u8int_t</w:t>
-            </w:r>
-          </w:p>
-          <w:p>
-            <w:pPr>
-              <w:ind w:firstLine="313"/>
-            </w:pPr>
-            <w:proofErr w:type="spellStart"/>
-            <w:r>
-              <w:t>hysteresisInterval</w:t>
-            </w:r>
-            <w:proofErr w:type="spellEnd"/>
-            <w:r>
-              <w:t>: u16int_t</w:t>
-            </w:r>
-          </w:p>
-          <w:p>
-            <w:pPr>
-              <w:ind w:firstLine="313"/>
-            </w:pPr>
-            <w:proofErr w:type="spellStart"/>
-            <w:r>
-              <w:t>lowrateInterval</w:t>
-            </w:r>
-            <w:proofErr w:type="spellEnd"/>
-            <w:r>
-              <w:t>: uint16_t</w:t>
-            </w:r>
-          </w:p>
-          <w:p>
-            <w:pPr>
-              <w:ind w:firstLine="313"/>
-            </w:pPr>
-            <w:proofErr w:type="spellStart"/>
-            <w:r>
-              <w:t>vPaceAmp</w:t>
-            </w:r>
-            <w:proofErr w:type="spellEnd"/>
-            <w:r>
-              <w:t>: uint16_t</w:t>
-            </w:r>
-          </w:p>
-          <w:p>
-            <w:pPr>
-              <w:ind w:firstLine="313"/>
-            </w:pPr>
-            <w:r>
-              <w:t>10*</w:t>
-            </w:r>
-            <w:proofErr w:type="spellStart"/>
-            <w:r>
-              <w:t>vPaceWidth</w:t>
-            </w:r>
-            <w:proofErr w:type="spellEnd"/>
-            <w:r>
-              <w:t>: uint16_t</w:t>
-            </w:r>
-          </w:p>
-          <w:p>
-            <w:pPr>
-              <w:ind w:firstLine="313"/>
-            </w:pPr>
-            <w:r>
-              <w:t>VRP: uint16_t</w:t>
-            </w:r>
-          </w:p>
-          <w:p>
-            <w:proofErr w:type="spellStart"/>
-            <w:r>
-              <w:t>vraw</w:t>
-            </w:r>
-            <w:proofErr w:type="spellEnd"/>
-            <w:r>
-              <w:t>: uint16_t</w:t>
-            </w:r>
-          </w:p>
-          <w:p>
-            <w:proofErr w:type="spellStart"/>
-            <w:r>
-              <w:t>f_marker</w:t>
-            </w:r>
-            <w:proofErr w:type="spellEnd"/>
-            <w:r>
-              <w:t>: uint16_t</w:t>
-            </w:r>
-          </w:p>
-          <w:p>
-            <w:proofErr w:type="spellStart"/>
-            <w:r>
-              <w:t>i_magnet</w:t>
-            </w:r>
-            <w:proofErr w:type="spellEnd"/>
-            <w:r>
-              <w:t xml:space="preserve">: </w:t>
-            </w:r>
-            <w:proofErr w:type="spellStart"/>
-            <w:r>
-              <w:t>int</w:t>
-            </w:r>
-            <w:proofErr w:type="spellEnd"/>
-          </w:p>
-          <w:p>
-            <w:proofErr w:type="spellStart"/>
-            <w:r>
-              <w:t>i_vs</w:t>
-            </w:r>
-            <w:proofErr w:type="spellEnd"/>
-            <w:proofErr w:type="gramStart"/>
-            <w:r>
-              <w:t>:??</w:t>
-            </w:r>
-            <w:proofErr w:type="gramEnd"/>
-          </w:p>
-          <w:p>
-            <w:proofErr w:type="spellStart"/>
-            <w:r>
-              <w:t>o_CommOut</w:t>
-            </w:r>
-            <w:proofErr w:type="spellEnd"/>
-            <w:r>
-              <w:t>: uint8_t</w:t>
-            </w:r>
-          </w:p>
-          <w:p>
-            <w:proofErr w:type="spellStart"/>
-            <w:r>
-              <w:t>o_vp</w:t>
-            </w:r>
-            <w:proofErr w:type="spellEnd"/>
-            <w:proofErr w:type="gramStart"/>
-            <w:r>
-              <w:t>:??</w:t>
-            </w:r>
-            <w:proofErr w:type="gramEnd"/>
-          </w:p>
-          <w:p/>
-          <w:p/>
-        </w:tc>
-      </w:tr>
-      <w:tr>
-        <w:tc>
-          <w:tcPr>
-            <w:tcW w:w="4106" w:type="dxa"/>
-          </w:tcPr>
-          <w:p>
-            <w:proofErr w:type="spellStart"/>
-            <w:r>
-              <w:t>sendEGM</w:t>
-            </w:r>
-            <w:proofErr w:type="spellEnd"/>
-            <w:r>
-              <w:t xml:space="preserve">(): private </w:t>
-            </w:r>
-            <w:proofErr w:type="spellStart"/>
-            <w:r>
-              <w:t>int</w:t>
-            </w:r>
-            <w:proofErr w:type="spellEnd"/>
-          </w:p>
-          <w:p>
-            <w:proofErr w:type="spellStart"/>
-            <w:r>
-              <w:t>initEGM</w:t>
-            </w:r>
-            <w:proofErr w:type="spellEnd"/>
-            <w:r>
-              <w:t>(): public</w:t>
-            </w:r>
-            <w:r>
-              <w:t xml:space="preserve"> void</w:t>
-            </w:r>
-          </w:p>
-          <w:p>
-            <w:r>
-              <w:t xml:space="preserve"> </w:t>
-            </w:r>
-          </w:p>
-        </w:tc>
-      </w:tr>
-    </w:tbl>
+    <w:bookmarkStart w:id="0" w:name="_GoBack"/>
+    <w:bookmarkEnd w:id="0"/>
     <w:p>
       <w:r>
         <w:rPr>
           <w:noProof/>
           <w:lang w:eastAsia="en-CA"/>
         </w:rPr>
-        <w:lastRenderedPageBreak/>
         <mc:AlternateContent>
           <mc:Choice Requires="wps">
             <w:drawing>
@@ -410,11 +130,11 @@
       <w:tblPr>
         <w:tblStyle w:val="TableGrid"/>
         <w:tblpPr w:leftFromText="180" w:rightFromText="180" w:vertAnchor="text" w:horzAnchor="margin" w:tblpY="233"/>
-        <w:tblW w:w="3964" w:type="dxa"/>
+        <w:tblW w:w="4106" w:type="dxa"/>
         <w:tblLook w:val="04A0" w:firstRow="1" w:lastRow="0" w:firstColumn="1" w:lastColumn="0" w:noHBand="0" w:noVBand="1"/>
       </w:tblPr>
       <w:tblGrid>
-        <w:gridCol w:w="3964"/>
+        <w:gridCol w:w="4106"/>
       </w:tblGrid>
       <w:tr>
         <w:trPr>
@@ -422,7 +142,7 @@
         </w:trPr>
         <w:tc>
           <w:tcPr>
-            <w:tcW w:w="3964" w:type="dxa"/>
+            <w:tcW w:w="4106" w:type="dxa"/>
             <w:shd w:val="clear" w:color="auto" w:fill="D9D9D9" w:themeFill="background1" w:themeFillShade="D9"/>
             <w:vAlign w:val="center"/>
           </w:tcPr>
@@ -448,7 +168,7 @@
       <w:tr>
         <w:tc>
           <w:tcPr>
-            <w:tcW w:w="3964" w:type="dxa"/>
+            <w:tcW w:w="4106" w:type="dxa"/>
           </w:tcPr>
           <w:p>
             <w:pPr>
@@ -468,7 +188,7 @@
       <w:tr>
         <w:tc>
           <w:tcPr>
-            <w:tcW w:w="3964" w:type="dxa"/>
+            <w:tcW w:w="4106" w:type="dxa"/>
           </w:tcPr>
           <w:p>
             <w:pPr>
@@ -590,7 +310,76 @@
           <w:tcPr>
             <w:tcW w:w="4106" w:type="dxa"/>
           </w:tcPr>
-          <w:p/>
+          <w:p>
+            <w:proofErr w:type="spellStart"/>
+            <w:r>
+              <w:t>leadOnePin</w:t>
+            </w:r>
+            <w:proofErr w:type="spellEnd"/>
+            <w:r>
+              <w:t xml:space="preserve">: </w:t>
+            </w:r>
+            <w:proofErr w:type="spellStart"/>
+            <w:r>
+              <w:t>enum</w:t>
+            </w:r>
+            <w:proofErr w:type="spellEnd"/>
+          </w:p>
+          <w:p>
+            <w:proofErr w:type="spellStart"/>
+            <w:r>
+              <w:t>leadTwoPin</w:t>
+            </w:r>
+            <w:proofErr w:type="spellEnd"/>
+            <w:r>
+              <w:t xml:space="preserve">: </w:t>
+            </w:r>
+            <w:proofErr w:type="spellStart"/>
+            <w:r>
+              <w:t>enum</w:t>
+            </w:r>
+            <w:proofErr w:type="spellEnd"/>
+          </w:p>
+          <w:p>
+            <w:proofErr w:type="spellStart"/>
+            <w:r>
+              <w:t>maxVOut</w:t>
+            </w:r>
+            <w:proofErr w:type="spellEnd"/>
+            <w:r>
+              <w:t>: uint16_t</w:t>
+            </w:r>
+          </w:p>
+          <w:p>
+            <w:proofErr w:type="spellStart"/>
+            <w:r>
+              <w:t>comPort</w:t>
+            </w:r>
+            <w:proofErr w:type="spellEnd"/>
+            <w:r>
+              <w:t>: uint8_t</w:t>
+            </w:r>
+          </w:p>
+          <w:p>
+            <w:proofErr w:type="spellStart"/>
+            <w:r>
+              <w:t>txRegister</w:t>
+            </w:r>
+            <w:proofErr w:type="spellEnd"/>
+            <w:r>
+              <w:t>: uint8_int</w:t>
+            </w:r>
+          </w:p>
+          <w:p>
+            <w:proofErr w:type="spellStart"/>
+            <w:r>
+              <w:t>rxRegister</w:t>
+            </w:r>
+            <w:proofErr w:type="spellEnd"/>
+            <w:r>
+              <w:t>: uint8_int</w:t>
+            </w:r>
+          </w:p>
         </w:tc>
       </w:tr>
       <w:tr>
@@ -606,7 +395,7 @@
     <w:tbl>
       <w:tblPr>
         <w:tblStyle w:val="TableGrid"/>
-        <w:tblpPr w:leftFromText="180" w:rightFromText="180" w:vertAnchor="text" w:horzAnchor="margin" w:tblpY="105"/>
+        <w:tblpPr w:leftFromText="180" w:rightFromText="180" w:vertAnchor="text" w:horzAnchor="margin" w:tblpY="-31"/>
         <w:tblW w:w="4106" w:type="dxa"/>
         <w:tblLook w:val="04A0" w:firstRow="1" w:lastRow="0" w:firstColumn="1" w:lastColumn="0" w:noHBand="0" w:noVBand="1"/>
       </w:tblPr>
@@ -634,22 +423,22 @@
               <w:rPr>
                 <w:b/>
               </w:rPr>
-              <w:t>Pace</w:t>
-            </w:r>
+              <w:t xml:space="preserve">Sense() extends </w:t>
+            </w:r>
+            <w:proofErr w:type="spellStart"/>
             <w:r>
               <w:rPr>
                 <w:b/>
               </w:rPr>
-              <w:t>()</w:t>
+              <w:t>Pace</w:t>
             </w:r>
             <w:r>
               <w:rPr>
                 <w:b/>
               </w:rPr>
-              <w:t xml:space="preserve"> </w:t>
-            </w:r>
-            <w:bookmarkStart w:id="0" w:name="_GoBack"/>
-            <w:bookmarkEnd w:id="0"/>
+              <w:t>Maker</w:t>
+            </w:r>
+            <w:proofErr w:type="spellEnd"/>
           </w:p>
         </w:tc>
       </w:tr>
@@ -658,110 +447,10 @@
           <w:tcPr>
             <w:tcW w:w="4106" w:type="dxa"/>
           </w:tcPr>
-          <w:p>
-            <w:proofErr w:type="spellStart"/>
-            <w:r>
-              <w:t>pacingState</w:t>
-            </w:r>
-            <w:proofErr w:type="spellEnd"/>
-            <w:r>
-              <w:t xml:space="preserve">: </w:t>
-            </w:r>
-            <w:proofErr w:type="spellStart"/>
-            <w:r>
-              <w:t>enum</w:t>
-            </w:r>
-            <w:proofErr w:type="spellEnd"/>
-          </w:p>
-          <w:p>
-            <w:proofErr w:type="spellStart"/>
-            <w:r>
-              <w:t>pacingMode</w:t>
-            </w:r>
-            <w:proofErr w:type="spellEnd"/>
-            <w:r>
-              <w:t xml:space="preserve">: </w:t>
-            </w:r>
-            <w:proofErr w:type="spellStart"/>
-            <w:r>
-              <w:t>enum</w:t>
-            </w:r>
-            <w:proofErr w:type="spellEnd"/>
-          </w:p>
-          <w:p>
-            <w:r>
-              <w:t>hysteresis: Boolean</w:t>
-            </w:r>
-          </w:p>
-          <w:p>
-            <w:proofErr w:type="spellStart"/>
-            <w:r>
-              <w:t>hysteresisInterval</w:t>
-            </w:r>
-            <w:proofErr w:type="spellEnd"/>
-            <w:r>
-              <w:t>: uint</w:t>
-            </w:r>
-            <w:r>
-              <w:t>16</w:t>
-            </w:r>
-            <w:r>
-              <w:t>_t</w:t>
-            </w:r>
-          </w:p>
-          <w:p>
-            <w:proofErr w:type="spellStart"/>
-            <w:r>
-              <w:t>lowrateInterval</w:t>
-            </w:r>
-            <w:proofErr w:type="spellEnd"/>
-            <w:r>
-              <w:t>: uint</w:t>
-            </w:r>
-            <w:r>
-              <w:t>16</w:t>
-            </w:r>
-            <w:r>
-              <w:t>_t</w:t>
-            </w:r>
-          </w:p>
-          <w:p>
-            <w:proofErr w:type="spellStart"/>
-            <w:r>
-              <w:t>vPaceAmp</w:t>
-            </w:r>
-            <w:proofErr w:type="spellEnd"/>
-            <w:r>
-              <w:t>: uint</w:t>
-            </w:r>
-            <w:r>
-              <w:t>16</w:t>
-            </w:r>
-            <w:r>
-              <w:t>_t</w:t>
-            </w:r>
-          </w:p>
-          <w:p>
-            <w:proofErr w:type="spellStart"/>
-            <w:r>
-              <w:t>vPaceWidth</w:t>
-            </w:r>
-            <w:proofErr w:type="spellEnd"/>
-            <w:r>
-              <w:t>: uint16_t</w:t>
-            </w:r>
-          </w:p>
-          <w:p>
-            <w:r>
-              <w:t>VRP: uint16_t</w:t>
-            </w:r>
-          </w:p>
+          <w:p/>
         </w:tc>
       </w:tr>
       <w:tr>
-        <w:trPr>
-          <w:trHeight w:val="62"/>
-        </w:trPr>
         <w:tc>
           <w:tcPr>
             <w:tcW w:w="4106" w:type="dxa"/>
@@ -769,7 +458,7 @@
           <w:p>
             <w:proofErr w:type="spellStart"/>
             <w:r>
-              <w:t>setPaceMode</w:t>
+              <w:t>setChambersSensed</w:t>
             </w:r>
             <w:proofErr w:type="spellEnd"/>
             <w:r>
@@ -781,19 +470,13 @@
             </w:r>
             <w:proofErr w:type="spellEnd"/>
             <w:r>
-              <w:t xml:space="preserve">): </w:t>
-            </w:r>
-            <w:r>
-              <w:t>protected</w:t>
-            </w:r>
-            <w:r>
-              <w:t xml:space="preserve"> void</w:t>
-            </w:r>
-          </w:p>
-          <w:p>
-            <w:proofErr w:type="spellStart"/>
-            <w:r>
-              <w:t>getPaceMode</w:t>
+              <w:t>): protected void</w:t>
+            </w:r>
+          </w:p>
+          <w:p>
+            <w:proofErr w:type="spellStart"/>
+            <w:r>
+              <w:t>getChambersSensed</w:t>
             </w:r>
             <w:proofErr w:type="spellEnd"/>
             <w:r>
@@ -808,7 +491,7 @@
           <w:p>
             <w:proofErr w:type="spellStart"/>
             <w:r>
-              <w:t>setPaceState</w:t>
+              <w:t>setActivityResponse</w:t>
             </w:r>
             <w:proofErr w:type="spellEnd"/>
             <w:r>
@@ -820,19 +503,13 @@
             </w:r>
             <w:proofErr w:type="spellEnd"/>
             <w:r>
-              <w:t xml:space="preserve">): </w:t>
-            </w:r>
-            <w:r>
-              <w:t>protected</w:t>
-            </w:r>
-            <w:r>
-              <w:t xml:space="preserve"> void</w:t>
-            </w:r>
-          </w:p>
-          <w:p>
-            <w:proofErr w:type="spellStart"/>
-            <w:r>
-              <w:t>getPaceState</w:t>
+              <w:t>): protected void</w:t>
+            </w:r>
+          </w:p>
+          <w:p>
+            <w:proofErr w:type="spellStart"/>
+            <w:r>
+              <w:t>getActivityResponse</w:t>
             </w:r>
             <w:proofErr w:type="spellEnd"/>
             <w:r>
@@ -847,15 +524,10 @@
         </w:tc>
       </w:tr>
     </w:tbl>
-    <w:p>
-      <w:r>
-        <w:tab/>
-      </w:r>
-    </w:p>
     <w:tbl>
       <w:tblPr>
         <w:tblStyle w:val="TableGrid"/>
-        <w:tblpPr w:leftFromText="180" w:rightFromText="180" w:vertAnchor="text" w:horzAnchor="margin" w:tblpY="105"/>
+        <w:tblpPr w:leftFromText="180" w:rightFromText="180" w:vertAnchor="text" w:horzAnchor="margin" w:tblpY="1931"/>
         <w:tblW w:w="4106" w:type="dxa"/>
         <w:tblLook w:val="04A0" w:firstRow="1" w:lastRow="0" w:firstColumn="1" w:lastColumn="0" w:noHBand="0" w:noVBand="1"/>
       </w:tblPr>
@@ -883,19 +555,7 @@
               <w:rPr>
                 <w:b/>
               </w:rPr>
-              <w:t>Sense</w:t>
-            </w:r>
-            <w:r>
-              <w:rPr>
-                <w:b/>
-              </w:rPr>
-              <w:t>()</w:t>
-            </w:r>
-            <w:r>
-              <w:rPr>
-                <w:b/>
-              </w:rPr>
-              <w:t xml:space="preserve"> extends Pace</w:t>
+              <w:t>Communications() extends Pacemaker</w:t>
             </w:r>
           </w:p>
         </w:tc>
@@ -905,6 +565,86 @@
           <w:tcPr>
             <w:tcW w:w="4106" w:type="dxa"/>
           </w:tcPr>
+          <w:p>
+            <w:proofErr w:type="spellStart"/>
+            <w:r>
+              <w:t>i_CommIn</w:t>
+            </w:r>
+            <w:proofErr w:type="spellEnd"/>
+            <w:r>
+              <w:t>: 16bytes</w:t>
+            </w:r>
+          </w:p>
+          <w:p>
+            <w:proofErr w:type="spellStart"/>
+            <w:r>
+              <w:t>vraw</w:t>
+            </w:r>
+            <w:proofErr w:type="spellEnd"/>
+            <w:r>
+              <w:t>: uint16_t</w:t>
+            </w:r>
+          </w:p>
+          <w:p>
+            <w:proofErr w:type="spellStart"/>
+            <w:r>
+              <w:t>f_marker</w:t>
+            </w:r>
+            <w:proofErr w:type="spellEnd"/>
+            <w:r>
+              <w:t>: uint16_t</w:t>
+            </w:r>
+          </w:p>
+          <w:p>
+            <w:proofErr w:type="spellStart"/>
+            <w:r>
+              <w:t>i_magnet</w:t>
+            </w:r>
+            <w:proofErr w:type="spellEnd"/>
+            <w:r>
+              <w:t xml:space="preserve">: </w:t>
+            </w:r>
+            <w:proofErr w:type="spellStart"/>
+            <w:r>
+              <w:t>int</w:t>
+            </w:r>
+            <w:proofErr w:type="spellEnd"/>
+          </w:p>
+          <w:p>
+            <w:proofErr w:type="spellStart"/>
+            <w:r>
+              <w:t>i_vs</w:t>
+            </w:r>
+            <w:proofErr w:type="spellEnd"/>
+            <w:proofErr w:type="gramStart"/>
+            <w:r>
+              <w:t>:??</w:t>
+            </w:r>
+            <w:proofErr w:type="gramEnd"/>
+          </w:p>
+          <w:p>
+            <w:proofErr w:type="spellStart"/>
+            <w:r>
+              <w:t>o_CommOut</w:t>
+            </w:r>
+            <w:proofErr w:type="spellEnd"/>
+            <w:r>
+              <w:t>: uint8_t</w:t>
+            </w:r>
+          </w:p>
+          <w:p>
+            <w:proofErr w:type="spellStart"/>
+            <w:r>
+              <w:t>o_vp</w:t>
+            </w:r>
+            <w:proofErr w:type="spellEnd"/>
+            <w:proofErr w:type="gramStart"/>
+            <w:r>
+              <w:t>:??</w:t>
+            </w:r>
+            <w:proofErr w:type="gramEnd"/>
+          </w:p>
+          <w:p/>
           <w:p/>
         </w:tc>
       </w:tr>
@@ -916,83 +656,51 @@
           <w:p>
             <w:proofErr w:type="spellStart"/>
             <w:r>
-              <w:t>setChambersSensed</w:t>
-            </w:r>
-            <w:proofErr w:type="spellEnd"/>
-            <w:r>
-              <w:t>(</w:t>
-            </w:r>
-            <w:proofErr w:type="spellStart"/>
-            <w:r>
-              <w:t>enum</w:t>
-            </w:r>
-            <w:proofErr w:type="spellEnd"/>
-            <w:r>
-              <w:t>): protected void</w:t>
-            </w:r>
-          </w:p>
-          <w:p>
-            <w:proofErr w:type="spellStart"/>
-            <w:r>
-              <w:t>getChambersSensed</w:t>
-            </w:r>
-            <w:proofErr w:type="spellEnd"/>
-            <w:r>
-              <w:t xml:space="preserve">(): public </w:t>
-            </w:r>
-            <w:proofErr w:type="spellStart"/>
-            <w:r>
-              <w:t>enum</w:t>
-            </w:r>
-            <w:proofErr w:type="spellEnd"/>
-          </w:p>
-          <w:p>
-            <w:proofErr w:type="spellStart"/>
-            <w:r>
-              <w:t>setActivityResponse</w:t>
-            </w:r>
-            <w:proofErr w:type="spellEnd"/>
-            <w:r>
-              <w:t>(</w:t>
-            </w:r>
-            <w:proofErr w:type="spellStart"/>
-            <w:r>
-              <w:t>enum</w:t>
-            </w:r>
-            <w:proofErr w:type="spellEnd"/>
-            <w:r>
-              <w:t>): protected void</w:t>
-            </w:r>
-          </w:p>
-          <w:p>
-            <w:proofErr w:type="spellStart"/>
-            <w:r>
-              <w:t>getActivityResponse</w:t>
-            </w:r>
-            <w:proofErr w:type="spellEnd"/>
-            <w:r>
-              <w:t xml:space="preserve">(): public </w:t>
-            </w:r>
-            <w:proofErr w:type="spellStart"/>
-            <w:r>
-              <w:t>enum</w:t>
-            </w:r>
-            <w:proofErr w:type="spellEnd"/>
+              <w:t>sendEGM</w:t>
+            </w:r>
+            <w:proofErr w:type="spellEnd"/>
+            <w:r>
+              <w:t xml:space="preserve">(): private </w:t>
+            </w:r>
+            <w:proofErr w:type="spellStart"/>
+            <w:r>
+              <w:t>int</w:t>
+            </w:r>
+            <w:proofErr w:type="spellEnd"/>
+          </w:p>
+          <w:p>
+            <w:proofErr w:type="spellStart"/>
+            <w:r>
+              <w:t>initEGM</w:t>
+            </w:r>
+            <w:proofErr w:type="spellEnd"/>
+            <w:r>
+              <w:t>(): public void</w:t>
+            </w:r>
+          </w:p>
+          <w:p>
+            <w:r>
+              <w:t xml:space="preserve"> </w:t>
+            </w:r>
           </w:p>
         </w:tc>
       </w:tr>
     </w:tbl>
-    <w:p/>
+    <w:p>
+      <w:r>
+        <w:tab/>
+      </w:r>
+    </w:p>
     <w:p/>
     <w:tbl>
       <w:tblPr>
         <w:tblStyle w:val="TableGrid"/>
-        <w:tblpPr w:leftFromText="180" w:rightFromText="180" w:vertAnchor="text" w:horzAnchor="margin" w:tblpY="105"/>
-        <w:tblW w:w="4106" w:type="dxa"/>
+        <w:tblpPr w:leftFromText="180" w:rightFromText="180" w:vertAnchor="text" w:horzAnchor="margin" w:tblpXSpec="right" w:tblpY="566"/>
+        <w:tblW w:w="4531" w:type="dxa"/>
         <w:tblLook w:val="04A0" w:firstRow="1" w:lastRow="0" w:firstColumn="1" w:lastColumn="0" w:noHBand="0" w:noVBand="1"/>
       </w:tblPr>
       <w:tblGrid>
-        <w:gridCol w:w="4106"/>
+        <w:gridCol w:w="4531"/>
       </w:tblGrid>
       <w:tr>
         <w:trPr>
@@ -1000,7 +708,7 @@
         </w:trPr>
         <w:tc>
           <w:tcPr>
-            <w:tcW w:w="4106" w:type="dxa"/>
+            <w:tcW w:w="4531" w:type="dxa"/>
             <w:shd w:val="clear" w:color="auto" w:fill="D9D9D9" w:themeFill="background1" w:themeFillShade="D9"/>
             <w:vAlign w:val="center"/>
           </w:tcPr>
@@ -1011,25 +719,11 @@
                 <w:b/>
               </w:rPr>
             </w:pPr>
-            <w:proofErr w:type="spellStart"/>
             <w:r>
               <w:rPr>
                 <w:b/>
               </w:rPr>
-              <w:t>R</w:t>
-            </w:r>
-            <w:r>
-              <w:rPr>
-                <w:b/>
-              </w:rPr>
-              <w:t>ateModulation</w:t>
-            </w:r>
-            <w:proofErr w:type="spellEnd"/>
-            <w:r>
-              <w:rPr>
-                <w:b/>
-              </w:rPr>
-              <w:t>()</w:t>
+              <w:t>Pace() extends Sense</w:t>
             </w:r>
           </w:p>
         </w:tc>
@@ -1037,20 +731,311 @@
       <w:tr>
         <w:tc>
           <w:tcPr>
-            <w:tcW w:w="4106" w:type="dxa"/>
+            <w:tcW w:w="4531" w:type="dxa"/>
           </w:tcPr>
-          <w:p/>
+          <w:p>
+            <w:proofErr w:type="spellStart"/>
+            <w:r>
+              <w:t>pacingState</w:t>
+            </w:r>
+            <w:proofErr w:type="spellEnd"/>
+            <w:r>
+              <w:t xml:space="preserve">: </w:t>
+            </w:r>
+            <w:proofErr w:type="spellStart"/>
+            <w:r>
+              <w:t>enum</w:t>
+            </w:r>
+            <w:proofErr w:type="spellEnd"/>
+          </w:p>
+          <w:p>
+            <w:proofErr w:type="spellStart"/>
+            <w:r>
+              <w:t>pacingMode</w:t>
+            </w:r>
+            <w:proofErr w:type="spellEnd"/>
+            <w:r>
+              <w:t xml:space="preserve">: </w:t>
+            </w:r>
+            <w:proofErr w:type="spellStart"/>
+            <w:r>
+              <w:t>enum</w:t>
+            </w:r>
+            <w:proofErr w:type="spellEnd"/>
+          </w:p>
+          <w:p>
+            <w:r>
+              <w:t>hysteresis: Boolean</w:t>
+            </w:r>
+          </w:p>
+          <w:p>
+            <w:proofErr w:type="spellStart"/>
+            <w:r>
+              <w:t>hysteresisInterval</w:t>
+            </w:r>
+            <w:proofErr w:type="spellEnd"/>
+            <w:r>
+              <w:t>: uint16_t</w:t>
+            </w:r>
+          </w:p>
+          <w:p>
+            <w:proofErr w:type="spellStart"/>
+            <w:r>
+              <w:t>lowrateInterval</w:t>
+            </w:r>
+            <w:proofErr w:type="spellEnd"/>
+            <w:r>
+              <w:t>: uint16_t</w:t>
+            </w:r>
+          </w:p>
+          <w:p>
+            <w:proofErr w:type="spellStart"/>
+            <w:r>
+              <w:t>vPaceAmp</w:t>
+            </w:r>
+            <w:proofErr w:type="spellEnd"/>
+            <w:r>
+              <w:t>: uint16_t</w:t>
+            </w:r>
+          </w:p>
+          <w:p>
+            <w:proofErr w:type="spellStart"/>
+            <w:r>
+              <w:t>vPaceWidth</w:t>
+            </w:r>
+            <w:proofErr w:type="spellEnd"/>
+            <w:r>
+              <w:t>: uint16_t</w:t>
+            </w:r>
+          </w:p>
+          <w:p>
+            <w:r>
+              <w:t>VRP: uint16_t</w:t>
+            </w:r>
+          </w:p>
         </w:tc>
       </w:tr>
       <w:tr>
+        <w:trPr>
+          <w:trHeight w:val="62"/>
+        </w:trPr>
         <w:tc>
           <w:tcPr>
-            <w:tcW w:w="4106" w:type="dxa"/>
+            <w:tcW w:w="4531" w:type="dxa"/>
           </w:tcPr>
+          <w:p>
+            <w:proofErr w:type="spellStart"/>
+            <w:r>
+              <w:t>setPaceMode</w:t>
+            </w:r>
+            <w:proofErr w:type="spellEnd"/>
+            <w:r>
+              <w:t>(</w:t>
+            </w:r>
+            <w:proofErr w:type="spellStart"/>
+            <w:r>
+              <w:t>enum</w:t>
+            </w:r>
+            <w:proofErr w:type="spellEnd"/>
+            <w:r>
+              <w:t>): protected void</w:t>
+            </w:r>
+          </w:p>
+          <w:p>
+            <w:proofErr w:type="spellStart"/>
+            <w:r>
+              <w:t>getPaceMode</w:t>
+            </w:r>
+            <w:proofErr w:type="spellEnd"/>
+            <w:r>
+              <w:t xml:space="preserve">(): public </w:t>
+            </w:r>
+            <w:proofErr w:type="spellStart"/>
+            <w:r>
+              <w:t>enum</w:t>
+            </w:r>
+            <w:proofErr w:type="spellEnd"/>
+          </w:p>
+          <w:p>
+            <w:proofErr w:type="spellStart"/>
+            <w:r>
+              <w:t>setPaceState</w:t>
+            </w:r>
+            <w:proofErr w:type="spellEnd"/>
+            <w:r>
+              <w:t>(</w:t>
+            </w:r>
+            <w:proofErr w:type="spellStart"/>
+            <w:r>
+              <w:t>enum</w:t>
+            </w:r>
+            <w:proofErr w:type="spellEnd"/>
+            <w:r>
+              <w:t>): protected void</w:t>
+            </w:r>
+          </w:p>
+          <w:p>
+            <w:proofErr w:type="spellStart"/>
+            <w:r>
+              <w:t>getPaceState</w:t>
+            </w:r>
+            <w:proofErr w:type="spellEnd"/>
+            <w:r>
+              <w:t xml:space="preserve">(): public </w:t>
+            </w:r>
+            <w:proofErr w:type="spellStart"/>
+            <w:r>
+              <w:t>enum</w:t>
+            </w:r>
+            <w:proofErr w:type="spellEnd"/>
+          </w:p>
+          <w:p>
+            <w:proofErr w:type="spellStart"/>
+            <w:r>
+              <w:t>setHysteresisInterval</w:t>
+            </w:r>
+            <w:proofErr w:type="spellEnd"/>
+            <w:r>
+              <w:t>(</w:t>
+            </w:r>
+            <w:r>
+              <w:t>uint16_t</w:t>
+            </w:r>
+            <w:r>
+              <w:t>): protected void</w:t>
+            </w:r>
+          </w:p>
+          <w:p>
+            <w:proofErr w:type="spellStart"/>
+            <w:r>
+              <w:t>getHysteresisInterval</w:t>
+            </w:r>
+            <w:proofErr w:type="spellEnd"/>
+            <w:r>
+              <w:t xml:space="preserve">(): public </w:t>
+            </w:r>
+            <w:r>
+              <w:t>uint16_t</w:t>
+            </w:r>
+          </w:p>
+          <w:p>
+            <w:proofErr w:type="spellStart"/>
+            <w:r>
+              <w:t>setLowRateInterval</w:t>
+            </w:r>
+            <w:proofErr w:type="spellEnd"/>
+            <w:r>
+              <w:t>(</w:t>
+            </w:r>
+            <w:r>
+              <w:t>uint16_t</w:t>
+            </w:r>
+            <w:r>
+              <w:t>): protected void</w:t>
+            </w:r>
+          </w:p>
+          <w:p>
+            <w:proofErr w:type="spellStart"/>
+            <w:r>
+              <w:t>getLowRateInterval</w:t>
+            </w:r>
+            <w:proofErr w:type="spellEnd"/>
+            <w:r>
+              <w:t xml:space="preserve">(): </w:t>
+            </w:r>
+            <w:r>
+              <w:t xml:space="preserve">public  </w:t>
+            </w:r>
+            <w:r>
+              <w:t>uint16_t</w:t>
+            </w:r>
+          </w:p>
+          <w:p>
+            <w:proofErr w:type="spellStart"/>
+            <w:r>
+              <w:t>setvPaceAmp</w:t>
+            </w:r>
+            <w:proofErr w:type="spellEnd"/>
+            <w:r>
+              <w:t>(</w:t>
+            </w:r>
+            <w:r>
+              <w:t>uint16_t</w:t>
+            </w:r>
+            <w:r>
+              <w:t>): protected void</w:t>
+            </w:r>
+          </w:p>
+          <w:p>
+            <w:proofErr w:type="spellStart"/>
+            <w:r>
+              <w:t>getvPaceAmp</w:t>
+            </w:r>
+            <w:proofErr w:type="spellEnd"/>
+            <w:r>
+              <w:t xml:space="preserve">():  public </w:t>
+            </w:r>
+            <w:r>
+              <w:t>uint16_t</w:t>
+            </w:r>
+            <w:r>
+              <w:t xml:space="preserve">  </w:t>
+            </w:r>
+          </w:p>
+          <w:p>
+            <w:proofErr w:type="spellStart"/>
+            <w:r>
+              <w:t>setvPace</w:t>
+            </w:r>
+            <w:r>
+              <w:t>Width</w:t>
+            </w:r>
+            <w:proofErr w:type="spellEnd"/>
+            <w:r>
+              <w:t>(uint16_t): protected void</w:t>
+            </w:r>
+          </w:p>
+          <w:p>
+            <w:proofErr w:type="spellStart"/>
+            <w:r>
+              <w:t>getvPace</w:t>
+            </w:r>
+            <w:r>
+              <w:t>Width</w:t>
+            </w:r>
+            <w:proofErr w:type="spellEnd"/>
+            <w:r>
+              <w:t>():  public uint16_t</w:t>
+            </w:r>
+          </w:p>
+          <w:p>
+            <w:proofErr w:type="spellStart"/>
+            <w:r>
+              <w:t>setVRP</w:t>
+            </w:r>
+            <w:proofErr w:type="spellEnd"/>
+            <w:r>
+              <w:t>(uint16_t): protected void</w:t>
+            </w:r>
+          </w:p>
+          <w:p>
+            <w:proofErr w:type="spellStart"/>
+            <w:r>
+              <w:t>getVRP</w:t>
+            </w:r>
+            <w:proofErr w:type="spellEnd"/>
+            <w:r>
+              <w:t>(): public uint16_t</w:t>
+            </w:r>
+          </w:p>
+          <w:p/>
           <w:p/>
         </w:tc>
       </w:tr>
     </w:tbl>
+    <w:p/>
+    <w:p/>
+    <w:p/>
     <w:p/>
     <w:p/>
     <w:p/>
@@ -2043,7 +2028,7 @@
 </file>
 
 <file path=customXml/itemProps1.xml><?xml version="1.0" encoding="utf-8"?>
-<ds:datastoreItem xmlns:ds="http://schemas.openxmlformats.org/officeDocument/2006/customXml" ds:itemID="{0B394C93-6985-4BB8-9A15-30878D9AB5EF}">
+<ds:datastoreItem xmlns:ds="http://schemas.openxmlformats.org/officeDocument/2006/customXml" ds:itemID="{8FEFD9BD-44F9-4E23-A59A-25346059600A}">
   <ds:schemaRefs>
     <ds:schemaRef ds:uri="http://schemas.openxmlformats.org/officeDocument/2006/bibliography"/>
   </ds:schemaRefs>

</xml_diff>